<commit_message>
refactored version of the code
</commit_message>
<xml_diff>
--- a/Project Prompt.docx
+++ b/Project Prompt.docx
@@ -848,6 +848,7 @@
         </w:rPr>
         <w:t>For this case study, you will need the code for </w:t>
       </w:r>
+      <w:proofErr w:type="spellStart"/>
       <w:r>
         <w:rPr>
           <w:rStyle w:val="HTML"/>
@@ -860,6 +861,7 @@
         </w:rPr>
         <w:t>statistics_calculator</w:t>
       </w:r>
+      <w:proofErr w:type="spellEnd"/>
       <w:r>
         <w:rPr>
           <w:rFonts w:ascii="Segoe UI" w:hAnsi="Segoe UI" w:cs="Segoe UI"/>
@@ -870,66 +872,19 @@
         </w:rPr>
         <w:t> found </w:t>
       </w:r>
-      <w:proofErr w:type="spellStart"/>
-      <w:r>
-        <w:rPr>
-          <w:rFonts w:ascii="Segoe UI" w:hAnsi="Segoe UI" w:cs="Segoe UI"/>
-          <w:color w:val="FFFFFF"/>
-          <w:sz w:val="26"/>
-          <w:szCs w:val="26"/>
-        </w:rPr>
-        <w:fldChar w:fldCharType="begin"/>
-      </w:r>
-      <w:proofErr w:type="spellEnd"/>
-      <w:r>
-        <w:rPr>
-          <w:rFonts w:ascii="Segoe UI" w:hAnsi="Segoe UI" w:cs="Segoe UI"/>
-          <w:color w:val="FFFFFF"/>
-          <w:sz w:val="26"/>
-          <w:szCs w:val="26"/>
-          <w:lang w:val="en-US"/>
-        </w:rPr>
-        <w:instrText>HYPERLINK "https://static-assets.codecademy.com/ai-case-studies/optimizing_code_with_gen_ai/stats_calculator.py" \t "_blank"</w:instrText>
-      </w:r>
-      <w:proofErr w:type="spellStart"/>
-      <w:r>
-        <w:rPr>
-          <w:rFonts w:ascii="Segoe UI" w:hAnsi="Segoe UI" w:cs="Segoe UI"/>
-          <w:color w:val="FFFFFF"/>
-          <w:sz w:val="26"/>
-          <w:szCs w:val="26"/>
-        </w:rPr>
-      </w:r>
-      <w:r>
-        <w:rPr>
-          <w:rFonts w:ascii="Segoe UI" w:hAnsi="Segoe UI" w:cs="Segoe UI"/>
-          <w:color w:val="FFFFFF"/>
-          <w:sz w:val="26"/>
-          <w:szCs w:val="26"/>
-        </w:rPr>
-        <w:fldChar w:fldCharType="separate"/>
-      </w:r>
-      <w:proofErr w:type="spellEnd"/>
-      <w:r>
-        <w:rPr>
-          <w:rStyle w:val="a3"/>
-          <w:rFonts w:ascii="Segoe UI" w:hAnsi="Segoe UI" w:cs="Segoe UI"/>
-          <w:sz w:val="26"/>
-          <w:szCs w:val="26"/>
-          <w:bdr w:val="none" w:sz="0" w:space="0" w:color="auto" w:frame="1"/>
-          <w:lang w:val="en-US"/>
-        </w:rPr>
-        <w:t>here</w:t>
-      </w:r>
-      <w:r>
-        <w:rPr>
-          <w:rFonts w:ascii="Segoe UI" w:hAnsi="Segoe UI" w:cs="Segoe UI"/>
-          <w:color w:val="FFFFFF"/>
-          <w:sz w:val="26"/>
-          <w:szCs w:val="26"/>
-        </w:rPr>
-        <w:fldChar w:fldCharType="end"/>
-      </w:r>
+      <w:hyperlink r:id="rId6" w:tgtFrame="_blank" w:history="1">
+        <w:r>
+          <w:rPr>
+            <w:rStyle w:val="a3"/>
+            <w:rFonts w:ascii="Segoe UI" w:hAnsi="Segoe UI" w:cs="Segoe UI"/>
+            <w:sz w:val="26"/>
+            <w:szCs w:val="26"/>
+            <w:bdr w:val="none" w:sz="0" w:space="0" w:color="auto" w:frame="1"/>
+            <w:lang w:val="en-US"/>
+          </w:rPr>
+          <w:t>here</w:t>
+        </w:r>
+      </w:hyperlink>
       <w:r>
         <w:rPr>
           <w:rFonts w:ascii="Segoe UI" w:hAnsi="Segoe UI" w:cs="Segoe UI"/>
@@ -964,7 +919,7 @@
         </w:rPr>
         <w:t>You will also need to sign into (or sign up for) a </w:t>
       </w:r>
-      <w:hyperlink r:id="rId6" w:tgtFrame="_blank" w:history="1">
+      <w:hyperlink r:id="rId7" w:tgtFrame="_blank" w:history="1">
         <w:r>
           <w:rPr>
             <w:rStyle w:val="a3"/>
@@ -996,6 +951,335 @@
           <w:lang w:val="en-US"/>
         </w:rPr>
       </w:pPr>
+    </w:p>
+    <w:p>
+      <w:pPr>
+        <w:rPr>
+          <w:b/>
+          <w:bCs/>
+          <w:lang w:val="en-US"/>
+        </w:rPr>
+      </w:pPr>
+      <w:r>
+        <w:rPr>
+          <w:b/>
+          <w:bCs/>
+          <w:noProof/>
+          <w:lang w:val="en-US"/>
+        </w:rPr>
+        <w:drawing>
+          <wp:inline distT="0" distB="0" distL="0" distR="0" wp14:anchorId="67543C3A" wp14:editId="15D9B8A9">
+            <wp:extent cx="4678680" cy="3185160"/>
+            <wp:effectExtent l="0" t="0" r="7620" b="0"/>
+            <wp:docPr id="1689142924" name="Рисунок 2"/>
+            <wp:cNvGraphicFramePr>
+              <a:graphicFrameLocks xmlns:a="http://schemas.openxmlformats.org/drawingml/2006/main" noChangeAspect="1"/>
+            </wp:cNvGraphicFramePr>
+            <a:graphic xmlns:a="http://schemas.openxmlformats.org/drawingml/2006/main">
+              <a:graphicData uri="http://schemas.openxmlformats.org/drawingml/2006/picture">
+                <pic:pic xmlns:pic="http://schemas.openxmlformats.org/drawingml/2006/picture">
+                  <pic:nvPicPr>
+                    <pic:cNvPr id="0" name="Picture 2"/>
+                    <pic:cNvPicPr>
+                      <a:picLocks noChangeAspect="1" noChangeArrowheads="1"/>
+                    </pic:cNvPicPr>
+                  </pic:nvPicPr>
+                  <pic:blipFill>
+                    <a:blip r:embed="rId8">
+                      <a:extLst>
+                        <a:ext uri="{28A0092B-C50C-407E-A947-70E740481C1C}">
+                          <a14:useLocalDpi xmlns:a14="http://schemas.microsoft.com/office/drawing/2010/main" val="0"/>
+                        </a:ext>
+                      </a:extLst>
+                    </a:blip>
+                    <a:srcRect/>
+                    <a:stretch>
+                      <a:fillRect/>
+                    </a:stretch>
+                  </pic:blipFill>
+                  <pic:spPr bwMode="auto">
+                    <a:xfrm>
+                      <a:off x="0" y="0"/>
+                      <a:ext cx="4678680" cy="3185160"/>
+                    </a:xfrm>
+                    <a:prstGeom prst="rect">
+                      <a:avLst/>
+                    </a:prstGeom>
+                    <a:noFill/>
+                    <a:ln>
+                      <a:noFill/>
+                    </a:ln>
+                  </pic:spPr>
+                </pic:pic>
+              </a:graphicData>
+            </a:graphic>
+          </wp:inline>
+        </w:drawing>
+      </w:r>
+    </w:p>
+    <w:p>
+      <w:pPr>
+        <w:rPr>
+          <w:b/>
+          <w:bCs/>
+          <w:lang w:val="en-US"/>
+        </w:rPr>
+      </w:pPr>
+      <w:r>
+        <w:rPr>
+          <w:b/>
+          <w:bCs/>
+          <w:noProof/>
+          <w:lang w:val="en-US"/>
+        </w:rPr>
+        <w:lastRenderedPageBreak/>
+        <w:drawing>
+          <wp:inline distT="0" distB="0" distL="0" distR="0" wp14:anchorId="7619DA78" wp14:editId="115CD394">
+            <wp:extent cx="4671060" cy="3992880"/>
+            <wp:effectExtent l="0" t="0" r="0" b="7620"/>
+            <wp:docPr id="1231562170" name="Рисунок 3"/>
+            <wp:cNvGraphicFramePr>
+              <a:graphicFrameLocks xmlns:a="http://schemas.openxmlformats.org/drawingml/2006/main" noChangeAspect="1"/>
+            </wp:cNvGraphicFramePr>
+            <a:graphic xmlns:a="http://schemas.openxmlformats.org/drawingml/2006/main">
+              <a:graphicData uri="http://schemas.openxmlformats.org/drawingml/2006/picture">
+                <pic:pic xmlns:pic="http://schemas.openxmlformats.org/drawingml/2006/picture">
+                  <pic:nvPicPr>
+                    <pic:cNvPr id="0" name="Picture 3"/>
+                    <pic:cNvPicPr>
+                      <a:picLocks noChangeAspect="1" noChangeArrowheads="1"/>
+                    </pic:cNvPicPr>
+                  </pic:nvPicPr>
+                  <pic:blipFill>
+                    <a:blip r:embed="rId9">
+                      <a:extLst>
+                        <a:ext uri="{28A0092B-C50C-407E-A947-70E740481C1C}">
+                          <a14:useLocalDpi xmlns:a14="http://schemas.microsoft.com/office/drawing/2010/main" val="0"/>
+                        </a:ext>
+                      </a:extLst>
+                    </a:blip>
+                    <a:srcRect/>
+                    <a:stretch>
+                      <a:fillRect/>
+                    </a:stretch>
+                  </pic:blipFill>
+                  <pic:spPr bwMode="auto">
+                    <a:xfrm>
+                      <a:off x="0" y="0"/>
+                      <a:ext cx="4671060" cy="3992880"/>
+                    </a:xfrm>
+                    <a:prstGeom prst="rect">
+                      <a:avLst/>
+                    </a:prstGeom>
+                    <a:noFill/>
+                    <a:ln>
+                      <a:noFill/>
+                    </a:ln>
+                  </pic:spPr>
+                </pic:pic>
+              </a:graphicData>
+            </a:graphic>
+          </wp:inline>
+        </w:drawing>
+      </w:r>
+    </w:p>
+    <w:p>
+      <w:pPr>
+        <w:rPr>
+          <w:b/>
+          <w:bCs/>
+          <w:lang w:val="en-US"/>
+        </w:rPr>
+      </w:pPr>
+      <w:r>
+        <w:rPr>
+          <w:b/>
+          <w:bCs/>
+          <w:noProof/>
+          <w:lang w:val="en-US"/>
+        </w:rPr>
+        <w:lastRenderedPageBreak/>
+        <w:drawing>
+          <wp:inline distT="0" distB="0" distL="0" distR="0" wp14:anchorId="43C30639" wp14:editId="305DB36A">
+            <wp:extent cx="4693920" cy="5562600"/>
+            <wp:effectExtent l="0" t="0" r="0" b="0"/>
+            <wp:docPr id="459670028" name="Рисунок 4"/>
+            <wp:cNvGraphicFramePr>
+              <a:graphicFrameLocks xmlns:a="http://schemas.openxmlformats.org/drawingml/2006/main" noChangeAspect="1"/>
+            </wp:cNvGraphicFramePr>
+            <a:graphic xmlns:a="http://schemas.openxmlformats.org/drawingml/2006/main">
+              <a:graphicData uri="http://schemas.openxmlformats.org/drawingml/2006/picture">
+                <pic:pic xmlns:pic="http://schemas.openxmlformats.org/drawingml/2006/picture">
+                  <pic:nvPicPr>
+                    <pic:cNvPr id="0" name="Picture 4"/>
+                    <pic:cNvPicPr>
+                      <a:picLocks noChangeAspect="1" noChangeArrowheads="1"/>
+                    </pic:cNvPicPr>
+                  </pic:nvPicPr>
+                  <pic:blipFill>
+                    <a:blip r:embed="rId10">
+                      <a:extLst>
+                        <a:ext uri="{28A0092B-C50C-407E-A947-70E740481C1C}">
+                          <a14:useLocalDpi xmlns:a14="http://schemas.microsoft.com/office/drawing/2010/main" val="0"/>
+                        </a:ext>
+                      </a:extLst>
+                    </a:blip>
+                    <a:srcRect/>
+                    <a:stretch>
+                      <a:fillRect/>
+                    </a:stretch>
+                  </pic:blipFill>
+                  <pic:spPr bwMode="auto">
+                    <a:xfrm>
+                      <a:off x="0" y="0"/>
+                      <a:ext cx="4693920" cy="5562600"/>
+                    </a:xfrm>
+                    <a:prstGeom prst="rect">
+                      <a:avLst/>
+                    </a:prstGeom>
+                    <a:noFill/>
+                    <a:ln>
+                      <a:noFill/>
+                    </a:ln>
+                  </pic:spPr>
+                </pic:pic>
+              </a:graphicData>
+            </a:graphic>
+          </wp:inline>
+        </w:drawing>
+      </w:r>
+    </w:p>
+    <w:p>
+      <w:pPr>
+        <w:rPr>
+          <w:b/>
+          <w:bCs/>
+          <w:lang w:val="en-US"/>
+        </w:rPr>
+      </w:pPr>
+      <w:r>
+        <w:rPr>
+          <w:b/>
+          <w:bCs/>
+          <w:noProof/>
+          <w:lang w:val="en-US"/>
+        </w:rPr>
+        <w:lastRenderedPageBreak/>
+        <w:drawing>
+          <wp:inline distT="0" distB="0" distL="0" distR="0" wp14:anchorId="68D20614" wp14:editId="043952B0">
+            <wp:extent cx="4671060" cy="6080760"/>
+            <wp:effectExtent l="0" t="0" r="0" b="0"/>
+            <wp:docPr id="1596008786" name="Рисунок 5"/>
+            <wp:cNvGraphicFramePr>
+              <a:graphicFrameLocks xmlns:a="http://schemas.openxmlformats.org/drawingml/2006/main" noChangeAspect="1"/>
+            </wp:cNvGraphicFramePr>
+            <a:graphic xmlns:a="http://schemas.openxmlformats.org/drawingml/2006/main">
+              <a:graphicData uri="http://schemas.openxmlformats.org/drawingml/2006/picture">
+                <pic:pic xmlns:pic="http://schemas.openxmlformats.org/drawingml/2006/picture">
+                  <pic:nvPicPr>
+                    <pic:cNvPr id="0" name="Picture 5"/>
+                    <pic:cNvPicPr>
+                      <a:picLocks noChangeAspect="1" noChangeArrowheads="1"/>
+                    </pic:cNvPicPr>
+                  </pic:nvPicPr>
+                  <pic:blipFill>
+                    <a:blip r:embed="rId11">
+                      <a:extLst>
+                        <a:ext uri="{28A0092B-C50C-407E-A947-70E740481C1C}">
+                          <a14:useLocalDpi xmlns:a14="http://schemas.microsoft.com/office/drawing/2010/main" val="0"/>
+                        </a:ext>
+                      </a:extLst>
+                    </a:blip>
+                    <a:srcRect/>
+                    <a:stretch>
+                      <a:fillRect/>
+                    </a:stretch>
+                  </pic:blipFill>
+                  <pic:spPr bwMode="auto">
+                    <a:xfrm>
+                      <a:off x="0" y="0"/>
+                      <a:ext cx="4671060" cy="6080760"/>
+                    </a:xfrm>
+                    <a:prstGeom prst="rect">
+                      <a:avLst/>
+                    </a:prstGeom>
+                    <a:noFill/>
+                    <a:ln>
+                      <a:noFill/>
+                    </a:ln>
+                  </pic:spPr>
+                </pic:pic>
+              </a:graphicData>
+            </a:graphic>
+          </wp:inline>
+        </w:drawing>
+      </w:r>
+    </w:p>
+    <w:p>
+      <w:pPr>
+        <w:rPr>
+          <w:b/>
+          <w:bCs/>
+          <w:lang w:val="en-US"/>
+        </w:rPr>
+      </w:pPr>
+      <w:r>
+        <w:rPr>
+          <w:b/>
+          <w:bCs/>
+          <w:noProof/>
+          <w:lang w:val="en-US"/>
+        </w:rPr>
+        <w:lastRenderedPageBreak/>
+        <w:drawing>
+          <wp:inline distT="0" distB="0" distL="0" distR="0" wp14:anchorId="25C8DAEA" wp14:editId="22445FEA">
+            <wp:extent cx="4693920" cy="3954780"/>
+            <wp:effectExtent l="0" t="0" r="0" b="7620"/>
+            <wp:docPr id="1143325722" name="Рисунок 6"/>
+            <wp:cNvGraphicFramePr>
+              <a:graphicFrameLocks xmlns:a="http://schemas.openxmlformats.org/drawingml/2006/main" noChangeAspect="1"/>
+            </wp:cNvGraphicFramePr>
+            <a:graphic xmlns:a="http://schemas.openxmlformats.org/drawingml/2006/main">
+              <a:graphicData uri="http://schemas.openxmlformats.org/drawingml/2006/picture">
+                <pic:pic xmlns:pic="http://schemas.openxmlformats.org/drawingml/2006/picture">
+                  <pic:nvPicPr>
+                    <pic:cNvPr id="0" name="Picture 6"/>
+                    <pic:cNvPicPr>
+                      <a:picLocks noChangeAspect="1" noChangeArrowheads="1"/>
+                    </pic:cNvPicPr>
+                  </pic:nvPicPr>
+                  <pic:blipFill>
+                    <a:blip r:embed="rId12">
+                      <a:extLst>
+                        <a:ext uri="{28A0092B-C50C-407E-A947-70E740481C1C}">
+                          <a14:useLocalDpi xmlns:a14="http://schemas.microsoft.com/office/drawing/2010/main" val="0"/>
+                        </a:ext>
+                      </a:extLst>
+                    </a:blip>
+                    <a:srcRect/>
+                    <a:stretch>
+                      <a:fillRect/>
+                    </a:stretch>
+                  </pic:blipFill>
+                  <pic:spPr bwMode="auto">
+                    <a:xfrm>
+                      <a:off x="0" y="0"/>
+                      <a:ext cx="4693920" cy="3954780"/>
+                    </a:xfrm>
+                    <a:prstGeom prst="rect">
+                      <a:avLst/>
+                    </a:prstGeom>
+                    <a:noFill/>
+                    <a:ln>
+                      <a:noFill/>
+                    </a:ln>
+                  </pic:spPr>
+                </pic:pic>
+              </a:graphicData>
+            </a:graphic>
+          </wp:inline>
+        </w:drawing>
+      </w:r>
     </w:p>
     <w:p>
       <w:pPr>

</xml_diff>